<commit_message>
5/12/2025 update to files
</commit_message>
<xml_diff>
--- a/Connect to Wifi/Code to Connect to Wifi.docx
+++ b/Connect to Wifi/Code to Connect to Wifi.docx
@@ -95,48 +95,50 @@
       <w:proofErr w:type="spellEnd"/>
       <w:proofErr w:type="gramEnd"/>
       <w:r>
-        <w:t>-password</w:t>
-      </w:r>
-      <w:proofErr w:type="gramStart"/>
+        <w:t>-password": {</w:t>
+      </w:r>
+    </w:p>
+    <w:p>
+      <w:r>
+        <w:t>            "value": "\"</w:t>
+      </w:r>
+      <w:r>
+        <w:rPr>
+          <w:highlight w:val="yellow"/>
+        </w:rPr>
+        <w:t>**********</w:t>
+      </w:r>
+      <w:r>
+        <w:t>\""</w:t>
+      </w:r>
+    </w:p>
+    <w:p>
+      <w:r>
+        <w:t>        }</w:t>
+      </w:r>
+    </w:p>
+    <w:p>
+      <w:r>
+        <w:t>    },</w:t>
+      </w:r>
+    </w:p>
+    <w:p>
+      <w:r>
+        <w:t>    "</w:t>
+      </w:r>
+      <w:proofErr w:type="spellStart"/>
+      <w:proofErr w:type="gramStart"/>
+      <w:r>
+        <w:t>target</w:t>
+      </w:r>
+      <w:proofErr w:type="gramEnd"/>
+      <w:r>
+        <w:t>_overrides</w:t>
+      </w:r>
+      <w:proofErr w:type="spellEnd"/>
       <w:r>
         <w:t>": {</w:t>
       </w:r>
-      <w:proofErr w:type="gramEnd"/>
-    </w:p>
-    <w:p>
-      <w:r>
-        <w:t>            "value": "\"4127267174\""</w:t>
-      </w:r>
-    </w:p>
-    <w:p>
-      <w:r>
-        <w:t>        }</w:t>
-      </w:r>
-    </w:p>
-    <w:p>
-      <w:r>
-        <w:t>    },</w:t>
-      </w:r>
-    </w:p>
-    <w:p>
-      <w:r>
-        <w:t>    "</w:t>
-      </w:r>
-      <w:proofErr w:type="spellStart"/>
-      <w:proofErr w:type="gramStart"/>
-      <w:r>
-        <w:t>target</w:t>
-      </w:r>
-      <w:proofErr w:type="gramEnd"/>
-      <w:r>
-        <w:t>_overrides</w:t>
-      </w:r>
-      <w:proofErr w:type="spellEnd"/>
-      <w:proofErr w:type="gramStart"/>
-      <w:r>
-        <w:t>": {</w:t>
-      </w:r>
-      <w:proofErr w:type="gramEnd"/>
     </w:p>
     <w:p>
       <w:r>
@@ -176,17 +178,12 @@
         <w:t>": "\"</w:t>
       </w:r>
       <w:proofErr w:type="spellStart"/>
-      <w:proofErr w:type="gramStart"/>
       <w:r>
         <w:t>LetsGoPens</w:t>
       </w:r>
       <w:proofErr w:type="spellEnd"/>
       <w:r>
-        <w:t>\"</w:t>
-      </w:r>
-      <w:proofErr w:type="gramEnd"/>
-      <w:r>
-        <w:t>",</w:t>
+        <w:t>\"",</w:t>
       </w:r>
     </w:p>
     <w:p>
@@ -203,13 +200,14 @@
       <w:r>
         <w:t>-password": "\"</w:t>
       </w:r>
-      <w:proofErr w:type="gramStart"/>
-      <w:r>
-        <w:t>4127267174\"</w:t>
-      </w:r>
-      <w:proofErr w:type="gramEnd"/>
-      <w:r>
-        <w:t>",</w:t>
+      <w:r>
+        <w:rPr>
+          <w:highlight w:val="yellow"/>
+        </w:rPr>
+        <w:t>**********</w:t>
+      </w:r>
+      <w:r>
+        <w:t>\"",</w:t>
       </w:r>
     </w:p>
     <w:p>
@@ -230,17 +228,12 @@
         <w:t>": "\"</w:t>
       </w:r>
       <w:proofErr w:type="spellStart"/>
-      <w:proofErr w:type="gramStart"/>
       <w:r>
         <w:t>LetsGoPens</w:t>
       </w:r>
       <w:proofErr w:type="spellEnd"/>
       <w:r>
-        <w:t>\"</w:t>
-      </w:r>
-      <w:proofErr w:type="gramEnd"/>
-      <w:r>
-        <w:t>",</w:t>
+        <w:t>\"",</w:t>
       </w:r>
     </w:p>
     <w:p>
@@ -268,13 +261,14 @@
       <w:r>
         <w:t>-password": "\"</w:t>
       </w:r>
-      <w:proofErr w:type="gramStart"/>
-      <w:r>
-        <w:t>4127267174\"</w:t>
-      </w:r>
-      <w:proofErr w:type="gramEnd"/>
-      <w:r>
-        <w:t>",</w:t>
+      <w:r>
+        <w:rPr>
+          <w:highlight w:val="yellow"/>
+        </w:rPr>
+        <w:t>**********</w:t>
+      </w:r>
+      <w:r>
+        <w:t>\"",</w:t>
       </w:r>
     </w:p>
     <w:p>
@@ -519,13 +513,8 @@
       </w:r>
       <w:proofErr w:type="gramEnd"/>
       <w:r>
-        <w:t>const char *</w:t>
-      </w:r>
-      <w:proofErr w:type="gramStart"/>
-      <w:r>
-        <w:t>message) {</w:t>
-      </w:r>
-      <w:proofErr w:type="gramEnd"/>
+        <w:t>const char *message) {</w:t>
+      </w:r>
     </w:p>
     <w:p>
       <w:r>
@@ -643,11 +632,19 @@
       <w:proofErr w:type="spellStart"/>
       <w:proofErr w:type="gramEnd"/>
       <w:r>
-        <w:t>get_default_instance</w:t>
-      </w:r>
-      <w:proofErr w:type="spellEnd"/>
-      <w:r>
-        <w:t>();</w:t>
+        <w:t>get_default_</w:t>
+      </w:r>
+      <w:proofErr w:type="gramStart"/>
+      <w:r>
+        <w:t>instance</w:t>
+      </w:r>
+      <w:proofErr w:type="spellEnd"/>
+      <w:r>
+        <w:t>(</w:t>
+      </w:r>
+      <w:proofErr w:type="gramEnd"/>
+      <w:r>
+        <w:t>);</w:t>
       </w:r>
     </w:p>
     <w:p>
@@ -733,7 +730,13 @@
     </w:p>
     <w:p>
       <w:r>
-        <w:t>    const char *password = "4127267174</w:t>
+        <w:t>    const char *password = "</w:t>
+      </w:r>
+      <w:r>
+        <w:rPr>
+          <w:highlight w:val="yellow"/>
+        </w:rPr>
+        <w:t>**********</w:t>
       </w:r>
       <w:proofErr w:type="gramStart"/>
       <w:r>
@@ -795,13 +798,8 @@
       </w:r>
       <w:proofErr w:type="gramEnd"/>
       <w:r>
-        <w:t>= </w:t>
-      </w:r>
-      <w:proofErr w:type="gramStart"/>
-      <w:r>
-        <w:t>0) {</w:t>
-      </w:r>
-      <w:proofErr w:type="gramEnd"/>
+        <w:t>= 0) {</w:t>
+      </w:r>
     </w:p>
     <w:p>
       <w:r>
@@ -992,13 +990,8 @@
       </w:r>
       <w:proofErr w:type="gramEnd"/>
       <w:r>
-        <w:t>= </w:t>
-      </w:r>
-      <w:proofErr w:type="gramStart"/>
-      <w:r>
-        <w:t>0) {</w:t>
-      </w:r>
-      <w:proofErr w:type="gramEnd"/>
+        <w:t>= 0) {</w:t>
+      </w:r>
     </w:p>
     <w:p>
       <w:r>
@@ -1086,13 +1079,8 @@
       </w:r>
       <w:proofErr w:type="gramEnd"/>
       <w:r>
-        <w:t>= </w:t>
-      </w:r>
-      <w:proofErr w:type="gramStart"/>
-      <w:r>
-        <w:t>0) {</w:t>
-      </w:r>
-      <w:proofErr w:type="gramEnd"/>
+        <w:t>= 0) {</w:t>
+      </w:r>
     </w:p>
     <w:p>
       <w:r>

</xml_diff>